<commit_message>
docs: add documentation for Assignment5-NeuralNetwork
- Add comprehensive README with 5 exercises analyzed
- Analysis showing Exercise 3 as true winner
- Explain overfitting trap in Exercise 1 (low training error, high test error)
- Show Exercise 4 convergence challenges with 2 layers
- Add requirements.txt (numpy, matplotlib, neurolab)
- Add environment.yml for conda setup
- Include mathematical background (backpropagation, activation functions)
- Best practices: data > architecture, start simple
- Python 3.6+ compatible
</commit_message>
<xml_diff>
--- a/00_AI_Fundamentals/Assignment5-NeuralNetwork/Written_responses_Matheus.docx
+++ b/00_AI_Fundamentals/Assignment5-NeuralNetwork/Written_responses_Matheus.docx
@@ -1,6 +1,6 @@
 
 <file path=word/document.xml><?xml version="1.0" encoding="utf-8"?>
-<w:document xmlns:wpc="http://schemas.microsoft.com/office/word/2010/wordprocessingCanvas" xmlns:cx="http://schemas.microsoft.com/office/drawing/2014/chartex" xmlns:cx1="http://schemas.microsoft.com/office/drawing/2015/9/8/chartex" xmlns:cx2="http://schemas.microsoft.com/office/drawing/2015/10/21/chartex" xmlns:cx3="http://schemas.microsoft.com/office/drawing/2016/5/9/chartex" xmlns:cx4="http://schemas.microsoft.com/office/drawing/2016/5/10/chartex" xmlns:cx5="http://schemas.microsoft.com/office/drawing/2016/5/11/chartex" xmlns:cx6="http://schemas.microsoft.com/office/drawing/2016/5/12/chartex" xmlns:cx7="http://schemas.microsoft.com/office/drawing/2016/5/13/chartex" xmlns:cx8="http://schemas.microsoft.com/office/drawing/2016/5/14/chartex" xmlns:mc="http://schemas.openxmlformats.org/markup-compatibility/2006" xmlns:aink="http://schemas.microsoft.com/office/drawing/2016/ink" xmlns:am3d="http://schemas.microsoft.com/office/drawing/2017/model3d" xmlns:o="urn:schemas-microsoft-com:office:office" xmlns:oel="http://schemas.microsoft.com/office/2019/extlst" xmlns:r="http://schemas.openxmlformats.org/officeDocument/2006/relationships" xmlns:m="http://schemas.openxmlformats.org/officeDocument/2006/math" xmlns:v="urn:schemas-microsoft-com:vml" xmlns:wp14="http://schemas.microsoft.com/office/word/2010/wordprocessingDrawing" xmlns:wp="http://schemas.openxmlformats.org/drawingml/2006/wordprocessingDrawing" xmlns:w10="urn:schemas-microsoft-com:office:word" xmlns:w="http://schemas.openxmlformats.org/wordprocessingml/2006/main" xmlns:w14="http://schemas.microsoft.com/office/word/2010/wordml" xmlns:w15="http://schemas.microsoft.com/office/word/2012/wordml" xmlns:w16cex="http://schemas.microsoft.com/office/word/2018/wordml/cex" xmlns:w16cid="http://schemas.microsoft.com/office/word/2016/wordml/cid" xmlns:w16="http://schemas.microsoft.com/office/word/2018/wordml" xmlns:w16sdtdh="http://schemas.microsoft.com/office/word/2020/wordml/sdtdatahash" xmlns:w16se="http://schemas.microsoft.com/office/word/2015/wordml/symex" xmlns:wpg="http://schemas.microsoft.com/office/word/2010/wordprocessingGroup" xmlns:wpi="http://schemas.microsoft.com/office/word/2010/wordprocessingInk" xmlns:wne="http://schemas.microsoft.com/office/word/2006/wordml" xmlns:wps="http://schemas.microsoft.com/office/word/2010/wordprocessingShape" mc:Ignorable="w14 w15 w16se w16cid w16 w16cex w16sdtdh wp14">
+<w:document xmlns:wpc="http://schemas.microsoft.com/office/word/2010/wordprocessingCanvas" xmlns:cx="http://schemas.microsoft.com/office/drawing/2014/chartex" xmlns:cx1="http://schemas.microsoft.com/office/drawing/2015/9/8/chartex" xmlns:cx2="http://schemas.microsoft.com/office/drawing/2015/10/21/chartex" xmlns:cx3="http://schemas.microsoft.com/office/drawing/2016/5/9/chartex" xmlns:cx4="http://schemas.microsoft.com/office/drawing/2016/5/10/chartex" xmlns:cx5="http://schemas.microsoft.com/office/drawing/2016/5/11/chartex" xmlns:cx6="http://schemas.microsoft.com/office/drawing/2016/5/12/chartex" xmlns:cx7="http://schemas.microsoft.com/office/drawing/2016/5/13/chartex" xmlns:cx8="http://schemas.microsoft.com/office/drawing/2016/5/14/chartex" xmlns:mc="http://schemas.openxmlformats.org/markup-compatibility/2006" xmlns:aink="http://schemas.microsoft.com/office/drawing/2016/ink" xmlns:am3d="http://schemas.microsoft.com/office/drawing/2017/model3d" xmlns:o="urn:schemas-microsoft-com:office:office" xmlns:oel="http://schemas.microsoft.com/office/2019/extlst" xmlns:r="http://schemas.openxmlformats.org/officeDocument/2006/relationships" xmlns:m="http://schemas.openxmlformats.org/officeDocument/2006/math" xmlns:v="urn:schemas-microsoft-com:vml" xmlns:wp14="http://schemas.microsoft.com/office/word/2010/wordprocessingDrawing" xmlns:wp="http://schemas.openxmlformats.org/drawingml/2006/wordprocessingDrawing" xmlns:w10="urn:schemas-microsoft-com:office:word" xmlns:w="http://schemas.openxmlformats.org/wordprocessingml/2006/main" xmlns:w14="http://schemas.microsoft.com/office/word/2010/wordml" xmlns:w15="http://schemas.microsoft.com/office/word/2012/wordml" xmlns:w16cex="http://schemas.microsoft.com/office/word/2018/wordml/cex" xmlns:w16cid="http://schemas.microsoft.com/office/word/2016/wordml/cid" xmlns:w16="http://schemas.microsoft.com/office/word/2018/wordml" xmlns:w16du="http://schemas.microsoft.com/office/word/2023/wordml/word16du" xmlns:w16sdtdh="http://schemas.microsoft.com/office/word/2020/wordml/sdtdatahash" xmlns:w16sdtfl="http://schemas.microsoft.com/office/word/2024/wordml/sdtformatlock" xmlns:w16se="http://schemas.microsoft.com/office/word/2015/wordml/symex" xmlns:wpg="http://schemas.microsoft.com/office/word/2010/wordprocessingGroup" xmlns:wpi="http://schemas.microsoft.com/office/word/2010/wordprocessingInk" xmlns:wne="http://schemas.microsoft.com/office/word/2006/wordml" xmlns:wps="http://schemas.microsoft.com/office/word/2010/wordprocessingShape" mc:Ignorable="w14 w15 w16se w16cid w16 w16cex w16sdtdh w16sdtfl w16du wp14">
   <w:body>
     <w:p>
       <w:pPr>
@@ -129,7 +129,21 @@
         <w:rPr>
           <w:lang w:val="en-CA"/>
         </w:rPr>
-        <w:t>For this exercise we were asked to generate two columns of input data, and one column of output. The data set should have 10 rows and the output should be the sum of the inputs, following the equation:</w:t>
+        <w:t xml:space="preserve">For this exercise we were asked to generate two columns of input data, and one column of output. The data set should have 10 </w:t>
+      </w:r>
+      <w:proofErr w:type="gramStart"/>
+      <w:r>
+        <w:rPr>
+          <w:lang w:val="en-CA"/>
+        </w:rPr>
+        <w:t>rows</w:t>
+      </w:r>
+      <w:proofErr w:type="gramEnd"/>
+      <w:r>
+        <w:rPr>
+          <w:lang w:val="en-CA"/>
+        </w:rPr>
+        <w:t xml:space="preserve"> and the output should be the sum of the inputs, following the equation:</w:t>
       </w:r>
     </w:p>
     <w:p>
@@ -330,35 +344,7 @@
               <w:rFonts w:ascii="Cambria Math" w:hAnsi="Cambria Math"/>
               <w:lang w:val="en-CA"/>
             </w:rPr>
-            <m:t>z</m:t>
-          </m:r>
-          <m:r>
-            <w:rPr>
-              <w:rFonts w:ascii="Cambria Math" w:hAnsi="Cambria Math"/>
-              <w:lang w:val="en-CA"/>
-            </w:rPr>
-            <m:t>=</m:t>
-          </m:r>
-          <m:r>
-            <w:rPr>
-              <w:rFonts w:ascii="Cambria Math" w:hAnsi="Cambria Math"/>
-              <w:lang w:val="en-CA"/>
-            </w:rPr>
-            <m:t>x</m:t>
-          </m:r>
-          <m:r>
-            <w:rPr>
-              <w:rFonts w:ascii="Cambria Math" w:hAnsi="Cambria Math"/>
-              <w:lang w:val="en-CA"/>
-            </w:rPr>
-            <m:t>+</m:t>
-          </m:r>
-          <m:r>
-            <w:rPr>
-              <w:rFonts w:ascii="Cambria Math" w:hAnsi="Cambria Math"/>
-              <w:lang w:val="en-CA"/>
-            </w:rPr>
-            <m:t>y</m:t>
+            <m:t>z=x+y</m:t>
           </m:r>
         </m:oMath>
       </m:oMathPara>
@@ -395,6 +381,7 @@
       </w:pPr>
       <w:r>
         <w:rPr>
+          <w:noProof/>
           <w:lang w:val="en-CA"/>
         </w:rPr>
         <w:drawing>
@@ -461,7 +448,15 @@
         <w:fldChar w:fldCharType="end"/>
       </w:r>
       <w:r>
-        <w:t>: Plot of f(x</w:t>
+        <w:t xml:space="preserve">: Plot of </w:t>
+      </w:r>
+      <w:proofErr w:type="gramStart"/>
+      <w:r>
+        <w:t>f(</w:t>
+      </w:r>
+      <w:proofErr w:type="gramEnd"/>
+      <w:r>
+        <w:t>x</w:t>
       </w:r>
       <w:r>
         <w:rPr>
@@ -1815,25 +1810,7 @@
         <w:rPr>
           <w:lang w:val="en-CA"/>
         </w:rPr>
-        <w:t>In your written response compare the result #1 to result #2 to the actual result explain your</w:t>
-      </w:r>
-      <w:r>
-        <w:rPr>
-          <w:lang w:val="en-CA"/>
-        </w:rPr>
-        <w:t xml:space="preserve"> </w:t>
-      </w:r>
-      <w:r>
-        <w:rPr>
-          <w:lang w:val="en-CA"/>
-        </w:rPr>
-        <w:t>findings</w:t>
-      </w:r>
-      <w:r>
-        <w:rPr>
-          <w:lang w:val="en-CA"/>
-        </w:rPr>
-        <w:t>.</w:t>
+        <w:t>In your written response compare the result #1 to result #2 to the actual result explain your findings.</w:t>
       </w:r>
     </w:p>
     <w:p>
@@ -1877,7 +1854,15 @@
         <w:fldChar w:fldCharType="end"/>
       </w:r>
       <w:r>
-        <w:t>: Summary of exercise 1 and 2.</w:t>
+        <w:t xml:space="preserve">: Summary of </w:t>
+      </w:r>
+      <w:proofErr w:type="gramStart"/>
+      <w:r>
+        <w:t>exercise</w:t>
+      </w:r>
+      <w:proofErr w:type="gramEnd"/>
+      <w:r>
+        <w:t xml:space="preserve"> 1 and 2.</w:t>
       </w:r>
     </w:p>
     <w:tbl>
@@ -1906,7 +1891,6 @@
               <w:bottom w:val="nil"/>
               <w:right w:val="nil"/>
             </w:tcBorders>
-            <w:shd w:val="clear" w:color="auto" w:fill="auto"/>
             <w:noWrap/>
             <w:vAlign w:val="bottom"/>
             <w:hideMark/>
@@ -2042,7 +2026,6 @@
               <w:bottom w:val="nil"/>
               <w:right w:val="nil"/>
             </w:tcBorders>
-            <w:shd w:val="clear" w:color="auto" w:fill="auto"/>
             <w:noWrap/>
             <w:vAlign w:val="bottom"/>
             <w:hideMark/>
@@ -2186,7 +2169,6 @@
               <w:bottom w:val="nil"/>
               <w:right w:val="nil"/>
             </w:tcBorders>
-            <w:shd w:val="clear" w:color="auto" w:fill="auto"/>
             <w:noWrap/>
             <w:vAlign w:val="bottom"/>
             <w:hideMark/>
@@ -2235,15 +2217,7 @@
                 <w:color w:val="000000"/>
                 <w:lang w:val="en-CA" w:eastAsia="en-CA"/>
               </w:rPr>
-              <w:t>Average</w:t>
-            </w:r>
-            <w:r>
-              <w:rPr>
-                <w:rFonts w:ascii="Calibri" w:eastAsia="Times New Roman" w:hAnsi="Calibri" w:cs="Calibri"/>
-                <w:color w:val="000000"/>
-                <w:lang w:val="en-CA" w:eastAsia="en-CA"/>
-              </w:rPr>
-              <w:t xml:space="preserve"> Error</w:t>
+              <w:t>Average Error</w:t>
             </w:r>
           </w:p>
         </w:tc>
@@ -2360,7 +2334,6 @@
               <w:bottom w:val="nil"/>
               <w:right w:val="nil"/>
             </w:tcBorders>
-            <w:shd w:val="clear" w:color="auto" w:fill="auto"/>
             <w:noWrap/>
             <w:vAlign w:val="bottom"/>
             <w:hideMark/>
@@ -2496,7 +2469,6 @@
               <w:bottom w:val="nil"/>
               <w:right w:val="nil"/>
             </w:tcBorders>
-            <w:shd w:val="clear" w:color="auto" w:fill="auto"/>
             <w:noWrap/>
             <w:vAlign w:val="bottom"/>
             <w:hideMark/>
@@ -3055,7 +3027,6 @@
               <w:bottom w:val="single" w:sz="8" w:space="0" w:color="000000"/>
               <w:right w:val="nil"/>
             </w:tcBorders>
-            <w:shd w:val="clear" w:color="auto" w:fill="auto"/>
             <w:textDirection w:val="btLr"/>
             <w:vAlign w:val="center"/>
             <w:hideMark/>
@@ -3638,7 +3609,21 @@
           <w:lang w:val="en-CA"/>
         </w:rPr>
         <w:lastRenderedPageBreak/>
-        <w:t>which is not enough to guarantee that they will be evenly distributed over the entire region. That being said, it is very easy to notice that increasing the number of layers slightly improved the predictions for the down region of the plane; however, the predictions for the upside of the plane were drastically worsened.</w:t>
+        <w:t xml:space="preserve">which is not enough to guarantee that they will be evenly distributed over the entire region. </w:t>
+      </w:r>
+      <w:proofErr w:type="gramStart"/>
+      <w:r>
+        <w:rPr>
+          <w:lang w:val="en-CA"/>
+        </w:rPr>
+        <w:t>That being said, it</w:t>
+      </w:r>
+      <w:proofErr w:type="gramEnd"/>
+      <w:r>
+        <w:rPr>
+          <w:lang w:val="en-CA"/>
+        </w:rPr>
+        <w:t xml:space="preserve"> is very easy to notice that increasing the number of layers slightly improved the predictions for the down region of the plane; however, the predictions for the upside of the plane were drastically worsened.</w:t>
       </w:r>
     </w:p>
     <w:p>
@@ -3732,7 +3717,15 @@
         <w:t xml:space="preserve">: </w:t>
       </w:r>
       <w:r>
-        <w:t>The plot from exercise 1. The gray region represents the original equation plot (output = x1 + x2). The orange dots are the predictions for the original 10 data inputs. The blue line is the prediction for additional 600 inputs in the plane diagonal. The network has a single layer with 6 neurons.</w:t>
+        <w:t xml:space="preserve">The plot from exercise 1. The gray region represents the original equation plot (output = x1 + x2). The orange dots are the predictions for the original 10 data inputs. The blue line is the prediction for additional 600 inputs in the plane </w:t>
+      </w:r>
+      <w:proofErr w:type="gramStart"/>
+      <w:r>
+        <w:t>diagonal</w:t>
+      </w:r>
+      <w:proofErr w:type="gramEnd"/>
+      <w:r>
+        <w:t>. The network has a single layer with 6 neurons.</w:t>
       </w:r>
     </w:p>
     <w:p>
@@ -3828,7 +3821,15 @@
         <w:t>2</w:t>
       </w:r>
       <w:r>
-        <w:t xml:space="preserve">. The gray region represents the original equation plot (output = x1 + x2). The orange dots are the predictions for the original 10 data inputs. The blue line is the prediction for additional 600 inputs in the plane diagonal. The network has </w:t>
+        <w:t xml:space="preserve">. The gray region represents the original equation plot (output = x1 + x2). The orange dots are the predictions for the original 10 data inputs. The blue line is the prediction for additional 600 inputs in the plane </w:t>
+      </w:r>
+      <w:proofErr w:type="gramStart"/>
+      <w:r>
+        <w:t>diagonal</w:t>
+      </w:r>
+      <w:proofErr w:type="gramEnd"/>
+      <w:r>
+        <w:t xml:space="preserve">. The network has </w:t>
       </w:r>
       <w:r>
         <w:t>2</w:t>
@@ -3953,7 +3954,6 @@
               <w:bottom w:val="nil"/>
               <w:right w:val="nil"/>
             </w:tcBorders>
-            <w:shd w:val="clear" w:color="auto" w:fill="auto"/>
             <w:noWrap/>
             <w:vAlign w:val="bottom"/>
             <w:hideMark/>
@@ -4089,7 +4089,6 @@
               <w:bottom w:val="nil"/>
               <w:right w:val="nil"/>
             </w:tcBorders>
-            <w:shd w:val="clear" w:color="auto" w:fill="auto"/>
             <w:noWrap/>
             <w:vAlign w:val="bottom"/>
             <w:hideMark/>
@@ -4233,7 +4232,6 @@
               <w:bottom w:val="nil"/>
               <w:right w:val="nil"/>
             </w:tcBorders>
-            <w:shd w:val="clear" w:color="auto" w:fill="auto"/>
             <w:noWrap/>
             <w:vAlign w:val="bottom"/>
             <w:hideMark/>
@@ -4399,7 +4397,6 @@
               <w:bottom w:val="nil"/>
               <w:right w:val="nil"/>
             </w:tcBorders>
-            <w:shd w:val="clear" w:color="auto" w:fill="auto"/>
             <w:noWrap/>
             <w:vAlign w:val="bottom"/>
             <w:hideMark/>
@@ -4535,7 +4532,6 @@
               <w:bottom w:val="nil"/>
               <w:right w:val="nil"/>
             </w:tcBorders>
-            <w:shd w:val="clear" w:color="auto" w:fill="auto"/>
             <w:noWrap/>
             <w:vAlign w:val="bottom"/>
             <w:hideMark/>
@@ -5094,7 +5090,6 @@
               <w:bottom w:val="single" w:sz="8" w:space="0" w:color="000000"/>
               <w:right w:val="nil"/>
             </w:tcBorders>
-            <w:shd w:val="clear" w:color="auto" w:fill="auto"/>
             <w:textDirection w:val="btLr"/>
             <w:vAlign w:val="center"/>
             <w:hideMark/>
@@ -5613,7 +5608,15 @@
         <w:t>0</w:t>
       </w:r>
       <w:r>
-        <w:t xml:space="preserve"> data inputs. The blue line is the prediction for additional 600 inputs in the plane diagonal. The network has a single layer with 6 neurons.</w:t>
+        <w:t xml:space="preserve"> data inputs. The blue line is the prediction for additional 600 inputs in the plane </w:t>
+      </w:r>
+      <w:proofErr w:type="gramStart"/>
+      <w:r>
+        <w:t>diagonal</w:t>
+      </w:r>
+      <w:proofErr w:type="gramEnd"/>
+      <w:r>
+        <w:t>. The network has a single layer with 6 neurons.</w:t>
       </w:r>
     </w:p>
     <w:p>
@@ -5827,7 +5830,6 @@
               <w:bottom w:val="nil"/>
               <w:right w:val="nil"/>
             </w:tcBorders>
-            <w:shd w:val="clear" w:color="auto" w:fill="auto"/>
             <w:noWrap/>
             <w:vAlign w:val="bottom"/>
             <w:hideMark/>
@@ -5963,7 +5965,6 @@
               <w:bottom w:val="nil"/>
               <w:right w:val="nil"/>
             </w:tcBorders>
-            <w:shd w:val="clear" w:color="auto" w:fill="auto"/>
             <w:noWrap/>
             <w:vAlign w:val="bottom"/>
             <w:hideMark/>
@@ -6107,7 +6108,6 @@
               <w:bottom w:val="nil"/>
               <w:right w:val="nil"/>
             </w:tcBorders>
-            <w:shd w:val="clear" w:color="auto" w:fill="auto"/>
             <w:noWrap/>
             <w:vAlign w:val="bottom"/>
             <w:hideMark/>
@@ -6273,7 +6273,6 @@
               <w:bottom w:val="nil"/>
               <w:right w:val="nil"/>
             </w:tcBorders>
-            <w:shd w:val="clear" w:color="auto" w:fill="auto"/>
             <w:noWrap/>
             <w:vAlign w:val="bottom"/>
             <w:hideMark/>
@@ -6409,7 +6408,6 @@
               <w:bottom w:val="nil"/>
               <w:right w:val="nil"/>
             </w:tcBorders>
-            <w:shd w:val="clear" w:color="auto" w:fill="auto"/>
             <w:noWrap/>
             <w:vAlign w:val="bottom"/>
             <w:hideMark/>
@@ -6968,7 +6966,6 @@
               <w:bottom w:val="single" w:sz="8" w:space="0" w:color="000000"/>
               <w:right w:val="nil"/>
             </w:tcBorders>
-            <w:shd w:val="clear" w:color="auto" w:fill="auto"/>
             <w:textDirection w:val="btLr"/>
             <w:vAlign w:val="center"/>
             <w:hideMark/>
@@ -7395,7 +7392,21 @@
           <w:lang w:val="en-CA"/>
         </w:rPr>
         <w:lastRenderedPageBreak/>
-        <w:t>50,000 it reached 3.66 * 10-2. I have made the 3D plot for the 50,000 epoch train as a courtesy (figure 7).</w:t>
+        <w:t xml:space="preserve">50,000 it reached 3.66 * 10-2. I have made the 3D plot for the </w:t>
+      </w:r>
+      <w:proofErr w:type="gramStart"/>
+      <w:r>
+        <w:rPr>
+          <w:lang w:val="en-CA"/>
+        </w:rPr>
+        <w:t>50,000 epoch</w:t>
+      </w:r>
+      <w:proofErr w:type="gramEnd"/>
+      <w:r>
+        <w:rPr>
+          <w:lang w:val="en-CA"/>
+        </w:rPr>
+        <w:t xml:space="preserve"> train as a courtesy (figure 7).</w:t>
       </w:r>
     </w:p>
     <w:p>
@@ -7501,7 +7512,15 @@
         <w:t>0</w:t>
       </w:r>
       <w:r>
-        <w:t xml:space="preserve">0 data inputs. The blue line is the prediction for additional 600 inputs in the plane diagonal. The network has </w:t>
+        <w:t xml:space="preserve">0 data inputs. The blue line is the prediction for additional 600 inputs in the plane </w:t>
+      </w:r>
+      <w:proofErr w:type="gramStart"/>
+      <w:r>
+        <w:t>diagonal</w:t>
+      </w:r>
+      <w:proofErr w:type="gramEnd"/>
+      <w:r>
+        <w:t xml:space="preserve">. The network has </w:t>
       </w:r>
       <w:r>
         <w:t>2</w:t>
@@ -7510,10 +7529,7 @@
         <w:t xml:space="preserve"> layer</w:t>
       </w:r>
       <w:r>
-        <w:t>s: the first with 5 neurons, the second with 3 neurons</w:t>
-      </w:r>
-      <w:r>
-        <w:t>.</w:t>
+        <w:t>s: the first with 5 neurons, the second with 3 neurons.</w:t>
       </w:r>
     </w:p>
     <w:p>
@@ -7730,7 +7746,6 @@
               <w:bottom w:val="nil"/>
               <w:right w:val="nil"/>
             </w:tcBorders>
-            <w:shd w:val="clear" w:color="auto" w:fill="auto"/>
             <w:noWrap/>
             <w:vAlign w:val="bottom"/>
             <w:hideMark/>
@@ -7866,7 +7881,6 @@
               <w:bottom w:val="nil"/>
               <w:right w:val="nil"/>
             </w:tcBorders>
-            <w:shd w:val="clear" w:color="auto" w:fill="auto"/>
             <w:noWrap/>
             <w:vAlign w:val="bottom"/>
             <w:hideMark/>
@@ -8010,7 +8024,6 @@
               <w:bottom w:val="nil"/>
               <w:right w:val="nil"/>
             </w:tcBorders>
-            <w:shd w:val="clear" w:color="auto" w:fill="auto"/>
             <w:noWrap/>
             <w:vAlign w:val="bottom"/>
             <w:hideMark/>
@@ -8097,7 +8110,18 @@
                 <w:color w:val="000000"/>
                 <w:lang w:val="en-CA" w:eastAsia="en-CA"/>
               </w:rPr>
-              <w:t>1.71*10-2</w:t>
+              <w:t>1.71*10</w:t>
+            </w:r>
+            <w:r>
+              <w:rPr>
+                <w:rFonts w:ascii="Calibri" w:eastAsia="Times New Roman" w:hAnsi="Calibri" w:cs="Calibri"/>
+                <w:b/>
+                <w:bCs/>
+                <w:color w:val="000000"/>
+                <w:vertAlign w:val="superscript"/>
+                <w:lang w:val="en-CA" w:eastAsia="en-CA"/>
+              </w:rPr>
+              <w:t>-2</w:t>
             </w:r>
           </w:p>
         </w:tc>
@@ -8135,7 +8159,18 @@
                 <w:color w:val="C00000"/>
                 <w:lang w:val="en-CA" w:eastAsia="en-CA"/>
               </w:rPr>
-              <w:t>7.37*10-1</w:t>
+              <w:t>7.37*10</w:t>
+            </w:r>
+            <w:r>
+              <w:rPr>
+                <w:rFonts w:ascii="Calibri" w:eastAsia="Times New Roman" w:hAnsi="Calibri" w:cs="Calibri"/>
+                <w:b/>
+                <w:bCs/>
+                <w:color w:val="C00000"/>
+                <w:vertAlign w:val="superscript"/>
+                <w:lang w:val="en-CA" w:eastAsia="en-CA"/>
+              </w:rPr>
+              <w:t>-1</w:t>
             </w:r>
           </w:p>
         </w:tc>
@@ -8154,7 +8189,6 @@
               <w:bottom w:val="nil"/>
               <w:right w:val="nil"/>
             </w:tcBorders>
-            <w:shd w:val="clear" w:color="auto" w:fill="auto"/>
             <w:noWrap/>
             <w:vAlign w:val="bottom"/>
             <w:hideMark/>
@@ -8290,7 +8324,6 @@
               <w:bottom w:val="nil"/>
               <w:right w:val="nil"/>
             </w:tcBorders>
-            <w:shd w:val="clear" w:color="auto" w:fill="auto"/>
             <w:noWrap/>
             <w:vAlign w:val="bottom"/>
             <w:hideMark/>
@@ -8849,7 +8882,6 @@
               <w:bottom w:val="single" w:sz="8" w:space="0" w:color="000000"/>
               <w:right w:val="nil"/>
             </w:tcBorders>
-            <w:shd w:val="clear" w:color="auto" w:fill="auto"/>
             <w:textDirection w:val="btLr"/>
             <w:vAlign w:val="center"/>
             <w:hideMark/>
@@ -9421,7 +9453,7 @@
 </file>
 
 <file path=word/numbering.xml><?xml version="1.0" encoding="utf-8"?>
-<w:numbering xmlns:wpc="http://schemas.microsoft.com/office/word/2010/wordprocessingCanvas" xmlns:cx="http://schemas.microsoft.com/office/drawing/2014/chartex" xmlns:cx1="http://schemas.microsoft.com/office/drawing/2015/9/8/chartex" xmlns:cx2="http://schemas.microsoft.com/office/drawing/2015/10/21/chartex" xmlns:cx3="http://schemas.microsoft.com/office/drawing/2016/5/9/chartex" xmlns:cx4="http://schemas.microsoft.com/office/drawing/2016/5/10/chartex" xmlns:cx5="http://schemas.microsoft.com/office/drawing/2016/5/11/chartex" xmlns:cx6="http://schemas.microsoft.com/office/drawing/2016/5/12/chartex" xmlns:cx7="http://schemas.microsoft.com/office/drawing/2016/5/13/chartex" xmlns:cx8="http://schemas.microsoft.com/office/drawing/2016/5/14/chartex" xmlns:mc="http://schemas.openxmlformats.org/markup-compatibility/2006" xmlns:aink="http://schemas.microsoft.com/office/drawing/2016/ink" xmlns:am3d="http://schemas.microsoft.com/office/drawing/2017/model3d" xmlns:o="urn:schemas-microsoft-com:office:office" xmlns:oel="http://schemas.microsoft.com/office/2019/extlst" xmlns:r="http://schemas.openxmlformats.org/officeDocument/2006/relationships" xmlns:m="http://schemas.openxmlformats.org/officeDocument/2006/math" xmlns:v="urn:schemas-microsoft-com:vml" xmlns:wp14="http://schemas.microsoft.com/office/word/2010/wordprocessingDrawing" xmlns:wp="http://schemas.openxmlformats.org/drawingml/2006/wordprocessingDrawing" xmlns:w10="urn:schemas-microsoft-com:office:word" xmlns:w="http://schemas.openxmlformats.org/wordprocessingml/2006/main" xmlns:w14="http://schemas.microsoft.com/office/word/2010/wordml" xmlns:w15="http://schemas.microsoft.com/office/word/2012/wordml" xmlns:w16cex="http://schemas.microsoft.com/office/word/2018/wordml/cex" xmlns:w16cid="http://schemas.microsoft.com/office/word/2016/wordml/cid" xmlns:w16="http://schemas.microsoft.com/office/word/2018/wordml" xmlns:w16sdtdh="http://schemas.microsoft.com/office/word/2020/wordml/sdtdatahash" xmlns:w16se="http://schemas.microsoft.com/office/word/2015/wordml/symex" xmlns:wpg="http://schemas.microsoft.com/office/word/2010/wordprocessingGroup" xmlns:wpi="http://schemas.microsoft.com/office/word/2010/wordprocessingInk" xmlns:wne="http://schemas.microsoft.com/office/word/2006/wordml" xmlns:wps="http://schemas.microsoft.com/office/word/2010/wordprocessingShape" mc:Ignorable="w14 w15 w16se w16cid w16 w16cex w16sdtdh wp14">
+<w:numbering xmlns:wpc="http://schemas.microsoft.com/office/word/2010/wordprocessingCanvas" xmlns:cx="http://schemas.microsoft.com/office/drawing/2014/chartex" xmlns:cx1="http://schemas.microsoft.com/office/drawing/2015/9/8/chartex" xmlns:cx2="http://schemas.microsoft.com/office/drawing/2015/10/21/chartex" xmlns:cx3="http://schemas.microsoft.com/office/drawing/2016/5/9/chartex" xmlns:cx4="http://schemas.microsoft.com/office/drawing/2016/5/10/chartex" xmlns:cx5="http://schemas.microsoft.com/office/drawing/2016/5/11/chartex" xmlns:cx6="http://schemas.microsoft.com/office/drawing/2016/5/12/chartex" xmlns:cx7="http://schemas.microsoft.com/office/drawing/2016/5/13/chartex" xmlns:cx8="http://schemas.microsoft.com/office/drawing/2016/5/14/chartex" xmlns:mc="http://schemas.openxmlformats.org/markup-compatibility/2006" xmlns:aink="http://schemas.microsoft.com/office/drawing/2016/ink" xmlns:am3d="http://schemas.microsoft.com/office/drawing/2017/model3d" xmlns:o="urn:schemas-microsoft-com:office:office" xmlns:oel="http://schemas.microsoft.com/office/2019/extlst" xmlns:r="http://schemas.openxmlformats.org/officeDocument/2006/relationships" xmlns:m="http://schemas.openxmlformats.org/officeDocument/2006/math" xmlns:v="urn:schemas-microsoft-com:vml" xmlns:wp14="http://schemas.microsoft.com/office/word/2010/wordprocessingDrawing" xmlns:wp="http://schemas.openxmlformats.org/drawingml/2006/wordprocessingDrawing" xmlns:w10="urn:schemas-microsoft-com:office:word" xmlns:w="http://schemas.openxmlformats.org/wordprocessingml/2006/main" xmlns:w14="http://schemas.microsoft.com/office/word/2010/wordml" xmlns:w15="http://schemas.microsoft.com/office/word/2012/wordml" xmlns:w16cex="http://schemas.microsoft.com/office/word/2018/wordml/cex" xmlns:w16cid="http://schemas.microsoft.com/office/word/2016/wordml/cid" xmlns:w16="http://schemas.microsoft.com/office/word/2018/wordml" xmlns:w16du="http://schemas.microsoft.com/office/word/2023/wordml/word16du" xmlns:w16sdtdh="http://schemas.microsoft.com/office/word/2020/wordml/sdtdatahash" xmlns:w16sdtfl="http://schemas.microsoft.com/office/word/2024/wordml/sdtformatlock" xmlns:w16se="http://schemas.microsoft.com/office/word/2015/wordml/symex" xmlns:wpg="http://schemas.microsoft.com/office/word/2010/wordprocessingGroup" xmlns:wpi="http://schemas.microsoft.com/office/word/2010/wordprocessingInk" xmlns:wne="http://schemas.microsoft.com/office/word/2006/wordml" xmlns:wps="http://schemas.microsoft.com/office/word/2010/wordprocessingShape" mc:Ignorable="w14 w15 w16se w16cid w16 w16cex w16sdtdh w16sdtfl w16du wp14">
   <w:abstractNum w:abstractNumId="0" w15:restartNumberingAfterBreak="0">
     <w:nsid w:val="013F7444"/>
     <w:multiLevelType w:val="hybridMultilevel"/>
@@ -10119,7 +10151,7 @@
 </file>
 
 <file path=word/styles.xml><?xml version="1.0" encoding="utf-8"?>
-<w:styles xmlns:mc="http://schemas.openxmlformats.org/markup-compatibility/2006" xmlns:r="http://schemas.openxmlformats.org/officeDocument/2006/relationships" xmlns:w="http://schemas.openxmlformats.org/wordprocessingml/2006/main" xmlns:w14="http://schemas.microsoft.com/office/word/2010/wordml" xmlns:w15="http://schemas.microsoft.com/office/word/2012/wordml" xmlns:w16cex="http://schemas.microsoft.com/office/word/2018/wordml/cex" xmlns:w16cid="http://schemas.microsoft.com/office/word/2016/wordml/cid" xmlns:w16="http://schemas.microsoft.com/office/word/2018/wordml" xmlns:w16sdtdh="http://schemas.microsoft.com/office/word/2020/wordml/sdtdatahash" xmlns:w16se="http://schemas.microsoft.com/office/word/2015/wordml/symex" mc:Ignorable="w14 w15 w16se w16cid w16 w16cex w16sdtdh">
+<w:styles xmlns:mc="http://schemas.openxmlformats.org/markup-compatibility/2006" xmlns:r="http://schemas.openxmlformats.org/officeDocument/2006/relationships" xmlns:w="http://schemas.openxmlformats.org/wordprocessingml/2006/main" xmlns:w14="http://schemas.microsoft.com/office/word/2010/wordml" xmlns:w15="http://schemas.microsoft.com/office/word/2012/wordml" xmlns:w16cex="http://schemas.microsoft.com/office/word/2018/wordml/cex" xmlns:w16cid="http://schemas.microsoft.com/office/word/2016/wordml/cid" xmlns:w16="http://schemas.microsoft.com/office/word/2018/wordml" xmlns:w16du="http://schemas.microsoft.com/office/word/2023/wordml/word16du" xmlns:w16sdtdh="http://schemas.microsoft.com/office/word/2020/wordml/sdtdatahash" xmlns:w16sdtfl="http://schemas.microsoft.com/office/word/2024/wordml/sdtformatlock" xmlns:w16se="http://schemas.microsoft.com/office/word/2015/wordml/symex" mc:Ignorable="w14 w15 w16se w16cid w16 w16cex w16sdtdh w16sdtfl w16du">
   <w:docDefaults>
     <w:rPrDefault>
       <w:rPr>

</xml_diff>